<commit_message>
Finished my part on L3.
</commit_message>
<xml_diff>
--- a/Testavimas/L3.docx
+++ b/Testavimas/L3.docx
@@ -1079,8 +1079,6 @@
         </w:rPr>
         <w:br w:type="page"/>
       </w:r>
-      <w:bookmarkStart w:id="0" w:name="_GoBack"/>
-      <w:bookmarkEnd w:id="0"/>
     </w:p>
     <w:p>
       <w:pPr>
@@ -1091,12 +1089,12 @@
         </w:numPr>
         <w:jc w:val="both"/>
       </w:pPr>
-      <w:bookmarkStart w:id="1" w:name="_Toc499997290"/>
+      <w:bookmarkStart w:id="0" w:name="_Toc499997290"/>
       <w:r>
         <w:lastRenderedPageBreak/>
         <w:t>Užduotis</w:t>
       </w:r>
-      <w:bookmarkEnd w:id="1"/>
+      <w:bookmarkEnd w:id="0"/>
     </w:p>
     <w:p>
       <w:pPr>
@@ -1194,59 +1192,97 @@
           <w:numId w:val="2"/>
         </w:numPr>
       </w:pPr>
-      <w:bookmarkStart w:id="2" w:name="_Toc499997291"/>
+      <w:bookmarkStart w:id="1" w:name="_Toc499997291"/>
       <w:r>
         <w:t>Darbo eiga</w:t>
       </w:r>
+      <w:bookmarkEnd w:id="1"/>
+    </w:p>
+    <w:p>
+      <w:pPr>
+        <w:rPr>
+          <w:lang w:val="lt-LT"/>
+        </w:rPr>
+      </w:pPr>
+    </w:p>
+    <w:p>
+      <w:pPr>
+        <w:jc w:val="both"/>
+        <w:rPr>
+          <w:lang w:val="lt-LT"/>
+        </w:rPr>
+      </w:pPr>
+      <w:r>
+        <w:rPr>
+          <w:lang w:val="lt-LT"/>
+        </w:rPr>
+        <w:t>Žemiau pateikta darbo eiga.</w:t>
+      </w:r>
+      <w:r>
+        <w:rPr>
+          <w:lang w:val="lt-LT"/>
+        </w:rPr>
+        <w:t xml:space="preserve"> Darbo pasidalinimas:</w:t>
+      </w:r>
+    </w:p>
+    <w:p>
+      <w:pPr>
+        <w:pStyle w:val="ListParagraph"/>
+        <w:numPr>
+          <w:ilvl w:val="0"/>
+          <w:numId w:val="8"/>
+        </w:numPr>
+        <w:jc w:val="both"/>
+        <w:rPr>
+          <w:lang w:val="lt-LT"/>
+        </w:rPr>
+      </w:pPr>
+      <w:r>
+        <w:rPr>
+          <w:lang w:val="lt-LT"/>
+        </w:rPr>
+        <w:t>Žilvinas – kodo kokybės analizė, pirmos taisyklės sukūrimas.</w:t>
+      </w:r>
+    </w:p>
+    <w:p>
+      <w:pPr>
+        <w:pStyle w:val="ListParagraph"/>
+        <w:numPr>
+          <w:ilvl w:val="0"/>
+          <w:numId w:val="8"/>
+        </w:numPr>
+        <w:jc w:val="both"/>
+        <w:rPr>
+          <w:lang w:val="lt-LT"/>
+        </w:rPr>
+      </w:pPr>
+      <w:r>
+        <w:rPr>
+          <w:lang w:val="lt-LT"/>
+        </w:rPr>
+        <w:t>Ernestas – kodo kokybės analizė, antros taisyklės sukūrimas.</w:t>
+      </w:r>
+    </w:p>
+    <w:p>
+      <w:pPr>
+        <w:pStyle w:val="Heading2"/>
+      </w:pPr>
+      <w:r>
+        <w:t xml:space="preserve"> </w:t>
+      </w:r>
+      <w:bookmarkStart w:id="2" w:name="_Toc499997292"/>
+      <w:r>
+        <w:t xml:space="preserve">Kodo kokybės patikrinimas naudojant </w:t>
+      </w:r>
+      <w:proofErr w:type="spellStart"/>
+      <w:r>
+        <w:t>Resharper</w:t>
+      </w:r>
+      <w:proofErr w:type="spellEnd"/>
+      <w:r>
+        <w:t xml:space="preserve"> įrankį</w:t>
+      </w:r>
       <w:bookmarkEnd w:id="2"/>
-    </w:p>
-    <w:p>
-      <w:pPr>
-        <w:rPr>
-          <w:lang w:val="lt-LT"/>
-        </w:rPr>
-      </w:pPr>
-    </w:p>
-    <w:p>
-      <w:pPr>
-        <w:jc w:val="both"/>
-        <w:rPr>
-          <w:lang w:val="lt-LT"/>
-        </w:rPr>
-      </w:pPr>
-      <w:r>
-        <w:rPr>
-          <w:lang w:val="lt-LT"/>
-        </w:rPr>
-        <w:t>Žemiau pateikta darbo eiga.</w:t>
-      </w:r>
-      <w:r>
-        <w:rPr>
-          <w:lang w:val="lt-LT"/>
-        </w:rPr>
-        <w:t xml:space="preserve">  </w:t>
-      </w:r>
-    </w:p>
-    <w:p>
-      <w:pPr>
-        <w:pStyle w:val="Heading2"/>
-      </w:pPr>
-      <w:r>
-        <w:t xml:space="preserve"> </w:t>
-      </w:r>
-      <w:bookmarkStart w:id="3" w:name="_Toc499997292"/>
-      <w:r>
-        <w:t xml:space="preserve">Kodo kokybės patikrinimas naudojant </w:t>
-      </w:r>
-      <w:proofErr w:type="spellStart"/>
-      <w:r>
-        <w:t>Resharper</w:t>
-      </w:r>
-      <w:proofErr w:type="spellEnd"/>
-      <w:r>
-        <w:t xml:space="preserve"> įrankį</w:t>
-      </w:r>
-      <w:bookmarkEnd w:id="3"/>
     </w:p>
     <w:p>
       <w:pPr>
@@ -1868,13 +1904,17 @@
     <w:p>
       <w:pPr>
         <w:pStyle w:val="Heading2"/>
+        <w:numPr>
+          <w:ilvl w:val="1"/>
+          <w:numId w:val="9"/>
+        </w:numPr>
       </w:pPr>
       <w:r>
         <w:t xml:space="preserve"> </w:t>
       </w:r>
-      <w:bookmarkStart w:id="4" w:name="_Toc499997293"/>
-      <w:r>
-        <w:t xml:space="preserve">Taisyklės kūrimas </w:t>
+      <w:bookmarkStart w:id="3" w:name="_Toc499997293"/>
+      <w:r>
+        <w:t xml:space="preserve">Taisyklių kūrimas </w:t>
       </w:r>
       <w:proofErr w:type="spellStart"/>
       <w:r>
@@ -1884,14 +1924,823 @@
       <w:r>
         <w:t xml:space="preserve"> statinio testavimo įrankiui</w:t>
       </w:r>
-      <w:bookmarkEnd w:id="4"/>
-    </w:p>
-    <w:p>
-      <w:pPr>
-        <w:rPr>
-          <w:lang w:val="lt-LT"/>
-        </w:rPr>
-      </w:pPr>
+      <w:bookmarkEnd w:id="3"/>
+    </w:p>
+    <w:p>
+      <w:pPr>
+        <w:rPr>
+          <w:lang w:val="lt-LT"/>
+        </w:rPr>
+      </w:pPr>
+    </w:p>
+    <w:p>
+      <w:pPr>
+        <w:rPr>
+          <w:lang w:val="lt-LT"/>
+        </w:rPr>
+      </w:pPr>
+      <w:r>
+        <w:rPr>
+          <w:lang w:val="lt-LT"/>
+        </w:rPr>
+        <w:t xml:space="preserve">Buvo nuspręsta sukurti dvi taisykles su statinio testavimo įrankiu </w:t>
+      </w:r>
+      <w:proofErr w:type="spellStart"/>
+      <w:r>
+        <w:rPr>
+          <w:lang w:val="lt-LT"/>
+        </w:rPr>
+        <w:t>Resharper</w:t>
+      </w:r>
+      <w:proofErr w:type="spellEnd"/>
+      <w:r>
+        <w:rPr>
+          <w:lang w:val="lt-LT"/>
+        </w:rPr>
+        <w:t>.</w:t>
+      </w:r>
+    </w:p>
+    <w:p>
+      <w:pPr>
+        <w:pStyle w:val="Heading2"/>
+        <w:numPr>
+          <w:ilvl w:val="0"/>
+          <w:numId w:val="0"/>
+        </w:numPr>
+      </w:pPr>
+      <w:bookmarkStart w:id="4" w:name="_Toc499997294"/>
+    </w:p>
+    <w:p>
+      <w:pPr>
+        <w:pStyle w:val="Heading2"/>
+        <w:numPr>
+          <w:ilvl w:val="2"/>
+          <w:numId w:val="2"/>
+        </w:numPr>
+      </w:pPr>
+      <w:r>
+        <w:t>Pirmos taisyklės kūrimas</w:t>
+      </w:r>
+    </w:p>
+    <w:p>
+      <w:pPr>
+        <w:rPr>
+          <w:lang w:val="lt-LT"/>
+        </w:rPr>
+      </w:pPr>
+    </w:p>
+    <w:p>
+      <w:pPr>
+        <w:rPr>
+          <w:lang w:val="lt-LT"/>
+        </w:rPr>
+      </w:pPr>
+      <w:r>
+        <w:rPr>
+          <w:lang w:val="lt-LT"/>
+        </w:rPr>
+        <w:t>Visual Studio 2017 programos menu juostoje nuspaudžiamas „</w:t>
+      </w:r>
+      <w:proofErr w:type="spellStart"/>
+      <w:r>
+        <w:rPr>
+          <w:lang w:val="lt-LT"/>
+        </w:rPr>
+        <w:t>Resharper</w:t>
+      </w:r>
+      <w:proofErr w:type="spellEnd"/>
+      <w:r>
+        <w:rPr>
+          <w:lang w:val="lt-LT"/>
+        </w:rPr>
+        <w:t>“ ir tada „</w:t>
+      </w:r>
+      <w:proofErr w:type="spellStart"/>
+      <w:r>
+        <w:rPr>
+          <w:lang w:val="lt-LT"/>
+        </w:rPr>
+        <w:t>Options</w:t>
+      </w:r>
+      <w:proofErr w:type="spellEnd"/>
+      <w:r>
+        <w:rPr>
+          <w:lang w:val="lt-LT"/>
+        </w:rPr>
+        <w:t xml:space="preserve">“. Atsidariusiame menu lange atidaromas menu punktas „Code </w:t>
+      </w:r>
+      <w:proofErr w:type="spellStart"/>
+      <w:r>
+        <w:rPr>
+          <w:lang w:val="lt-LT"/>
+        </w:rPr>
+        <w:t>Inspection</w:t>
+      </w:r>
+      <w:proofErr w:type="spellEnd"/>
+      <w:r>
+        <w:rPr>
+          <w:lang w:val="lt-LT"/>
+        </w:rPr>
+        <w:t>“ ir tada „</w:t>
+      </w:r>
+      <w:proofErr w:type="spellStart"/>
+      <w:r>
+        <w:rPr>
+          <w:lang w:val="lt-LT"/>
+        </w:rPr>
+        <w:t>Custom</w:t>
+      </w:r>
+      <w:proofErr w:type="spellEnd"/>
+      <w:r>
+        <w:rPr>
+          <w:lang w:val="lt-LT"/>
+        </w:rPr>
+        <w:t xml:space="preserve"> </w:t>
+      </w:r>
+      <w:proofErr w:type="spellStart"/>
+      <w:r>
+        <w:rPr>
+          <w:lang w:val="lt-LT"/>
+        </w:rPr>
+        <w:t>Patterns</w:t>
+      </w:r>
+      <w:proofErr w:type="spellEnd"/>
+      <w:r>
+        <w:rPr>
+          <w:lang w:val="lt-LT"/>
+        </w:rPr>
+        <w:t>“.</w:t>
+      </w:r>
+    </w:p>
+    <w:p>
+      <w:pPr>
+        <w:keepNext/>
+      </w:pPr>
+      <w:r>
+        <w:rPr>
+          <w:noProof/>
+        </w:rPr>
+        <w:lastRenderedPageBreak/>
+        <w:drawing>
+          <wp:inline distT="0" distB="0" distL="0" distR="0" wp14:anchorId="7AEC5111" wp14:editId="56EEE78B">
+            <wp:extent cx="6120130" cy="4611370"/>
+            <wp:effectExtent l="0" t="0" r="0" b="0"/>
+            <wp:docPr id="3" name="Picture 3"/>
+            <wp:cNvGraphicFramePr>
+              <a:graphicFrameLocks xmlns:a="http://schemas.openxmlformats.org/drawingml/2006/main" noChangeAspect="1"/>
+            </wp:cNvGraphicFramePr>
+            <a:graphic xmlns:a="http://schemas.openxmlformats.org/drawingml/2006/main">
+              <a:graphicData uri="http://schemas.openxmlformats.org/drawingml/2006/picture">
+                <pic:pic xmlns:pic="http://schemas.openxmlformats.org/drawingml/2006/picture">
+                  <pic:nvPicPr>
+                    <pic:cNvPr id="1" name=""/>
+                    <pic:cNvPicPr/>
+                  </pic:nvPicPr>
+                  <pic:blipFill>
+                    <a:blip r:embed="rId9"/>
+                    <a:stretch>
+                      <a:fillRect/>
+                    </a:stretch>
+                  </pic:blipFill>
+                  <pic:spPr>
+                    <a:xfrm>
+                      <a:off x="0" y="0"/>
+                      <a:ext cx="6120130" cy="4611370"/>
+                    </a:xfrm>
+                    <a:prstGeom prst="rect">
+                      <a:avLst/>
+                    </a:prstGeom>
+                  </pic:spPr>
+                </pic:pic>
+              </a:graphicData>
+            </a:graphic>
+          </wp:inline>
+        </w:drawing>
+      </w:r>
+    </w:p>
+    <w:p>
+      <w:pPr>
+        <w:pStyle w:val="Caption"/>
+        <w:jc w:val="center"/>
+        <w:rPr>
+          <w:lang w:val="lt-LT"/>
+        </w:rPr>
+      </w:pPr>
+      <w:r>
+        <w:rPr>
+          <w:lang w:val="lt-LT"/>
+        </w:rPr>
+        <w:fldChar w:fldCharType="begin"/>
+      </w:r>
+      <w:r>
+        <w:rPr>
+          <w:lang w:val="lt-LT"/>
+        </w:rPr>
+        <w:instrText xml:space="preserve"> SEQ pav. \* ARABIC </w:instrText>
+      </w:r>
+      <w:r>
+        <w:rPr>
+          <w:lang w:val="lt-LT"/>
+        </w:rPr>
+        <w:fldChar w:fldCharType="separate"/>
+      </w:r>
+      <w:r>
+        <w:rPr>
+          <w:noProof/>
+          <w:lang w:val="lt-LT"/>
+        </w:rPr>
+        <w:t>4</w:t>
+      </w:r>
+      <w:r>
+        <w:rPr>
+          <w:lang w:val="lt-LT"/>
+        </w:rPr>
+        <w:fldChar w:fldCharType="end"/>
+      </w:r>
+      <w:r>
+        <w:rPr>
+          <w:lang w:val="lt-LT"/>
+        </w:rPr>
+        <w:t xml:space="preserve"> pav. Pateiktame lange bus kuriamos taisyklės</w:t>
+      </w:r>
+    </w:p>
+    <w:p>
+      <w:pPr>
+        <w:rPr>
+          <w:lang w:val="lt-LT"/>
+        </w:rPr>
+      </w:pPr>
+      <w:r>
+        <w:rPr>
+          <w:lang w:val="lt-LT"/>
+        </w:rPr>
+        <w:t>Nuspaudžiamas „</w:t>
+      </w:r>
+      <w:proofErr w:type="spellStart"/>
+      <w:r>
+        <w:rPr>
+          <w:lang w:val="lt-LT"/>
+        </w:rPr>
+        <w:t>Add</w:t>
+      </w:r>
+      <w:proofErr w:type="spellEnd"/>
+      <w:r>
+        <w:rPr>
+          <w:lang w:val="lt-LT"/>
+        </w:rPr>
+        <w:t xml:space="preserve"> </w:t>
+      </w:r>
+      <w:proofErr w:type="spellStart"/>
+      <w:r>
+        <w:rPr>
+          <w:lang w:val="lt-LT"/>
+        </w:rPr>
+        <w:t>Pattern</w:t>
+      </w:r>
+      <w:proofErr w:type="spellEnd"/>
+      <w:r>
+        <w:rPr>
+          <w:lang w:val="lt-LT"/>
+        </w:rPr>
+        <w:t>“. Atsivėrusiame lange parašomas „</w:t>
+      </w:r>
+      <w:proofErr w:type="spellStart"/>
+      <w:r>
+        <w:rPr>
+          <w:lang w:val="lt-LT"/>
+        </w:rPr>
+        <w:t>Search</w:t>
+      </w:r>
+      <w:proofErr w:type="spellEnd"/>
+      <w:r>
+        <w:rPr>
+          <w:lang w:val="lt-LT"/>
+        </w:rPr>
+        <w:t xml:space="preserve"> </w:t>
+      </w:r>
+      <w:proofErr w:type="spellStart"/>
+      <w:r>
+        <w:rPr>
+          <w:lang w:val="lt-LT"/>
+        </w:rPr>
+        <w:t>Pattern</w:t>
+      </w:r>
+      <w:proofErr w:type="spellEnd"/>
+      <w:r>
+        <w:rPr>
+          <w:lang w:val="lt-LT"/>
+        </w:rPr>
+        <w:t>“, kurio bus ieškoma ir „</w:t>
+      </w:r>
+      <w:proofErr w:type="spellStart"/>
+      <w:r>
+        <w:rPr>
+          <w:lang w:val="lt-LT"/>
+        </w:rPr>
+        <w:t>Replace</w:t>
+      </w:r>
+      <w:proofErr w:type="spellEnd"/>
+      <w:r>
+        <w:rPr>
+          <w:lang w:val="lt-LT"/>
+        </w:rPr>
+        <w:t xml:space="preserve"> </w:t>
+      </w:r>
+      <w:proofErr w:type="spellStart"/>
+      <w:r>
+        <w:rPr>
+          <w:lang w:val="lt-LT"/>
+        </w:rPr>
+        <w:t>Pattern</w:t>
+      </w:r>
+      <w:proofErr w:type="spellEnd"/>
+      <w:r>
+        <w:rPr>
+          <w:lang w:val="lt-LT"/>
+        </w:rPr>
+        <w:t>“, kuriuo bus siūloma pakeisti rastą kodą. Įvedami taisyklės duomenys ir taisyklė išsaugoma.</w:t>
+      </w:r>
+    </w:p>
+    <w:p>
+      <w:pPr>
+        <w:keepNext/>
+      </w:pPr>
+      <w:r>
+        <w:rPr>
+          <w:noProof/>
+        </w:rPr>
+        <w:lastRenderedPageBreak/>
+        <w:drawing>
+          <wp:inline distT="0" distB="0" distL="0" distR="0" wp14:anchorId="2635AEC4" wp14:editId="747E64ED">
+            <wp:extent cx="6120130" cy="4625340"/>
+            <wp:effectExtent l="0" t="0" r="0" b="3810"/>
+            <wp:docPr id="4" name="Picture 4"/>
+            <wp:cNvGraphicFramePr>
+              <a:graphicFrameLocks xmlns:a="http://schemas.openxmlformats.org/drawingml/2006/main" noChangeAspect="1"/>
+            </wp:cNvGraphicFramePr>
+            <a:graphic xmlns:a="http://schemas.openxmlformats.org/drawingml/2006/main">
+              <a:graphicData uri="http://schemas.openxmlformats.org/drawingml/2006/picture">
+                <pic:pic xmlns:pic="http://schemas.openxmlformats.org/drawingml/2006/picture">
+                  <pic:nvPicPr>
+                    <pic:cNvPr id="1" name=""/>
+                    <pic:cNvPicPr/>
+                  </pic:nvPicPr>
+                  <pic:blipFill>
+                    <a:blip r:embed="rId10"/>
+                    <a:stretch>
+                      <a:fillRect/>
+                    </a:stretch>
+                  </pic:blipFill>
+                  <pic:spPr>
+                    <a:xfrm>
+                      <a:off x="0" y="0"/>
+                      <a:ext cx="6120130" cy="4625340"/>
+                    </a:xfrm>
+                    <a:prstGeom prst="rect">
+                      <a:avLst/>
+                    </a:prstGeom>
+                  </pic:spPr>
+                </pic:pic>
+              </a:graphicData>
+            </a:graphic>
+          </wp:inline>
+        </w:drawing>
+      </w:r>
+    </w:p>
+    <w:p>
+      <w:pPr>
+        <w:pStyle w:val="Caption"/>
+        <w:jc w:val="center"/>
+        <w:rPr>
+          <w:lang w:val="lt-LT"/>
+        </w:rPr>
+      </w:pPr>
+      <w:r>
+        <w:fldChar w:fldCharType="begin"/>
+      </w:r>
+      <w:r>
+        <w:instrText xml:space="preserve"> SEQ pav. \* ARABIC </w:instrText>
+      </w:r>
+      <w:r>
+        <w:fldChar w:fldCharType="separate"/>
+      </w:r>
+      <w:r>
+        <w:rPr>
+          <w:noProof/>
+        </w:rPr>
+        <w:t>5</w:t>
+      </w:r>
+      <w:r>
+        <w:fldChar w:fldCharType="end"/>
+      </w:r>
+      <w:r>
+        <w:t xml:space="preserve"> pav. </w:t>
+      </w:r>
+      <w:r>
+        <w:rPr>
+          <w:lang w:val="lt-LT"/>
+        </w:rPr>
+        <w:t>Pridedama taisyklė</w:t>
+      </w:r>
+    </w:p>
+    <w:p>
+      <w:pPr>
+        <w:rPr>
+          <w:lang w:val="lt-LT"/>
+        </w:rPr>
+      </w:pPr>
+      <w:r>
+        <w:rPr>
+          <w:lang w:val="lt-LT"/>
+        </w:rPr>
+        <w:t>Paspaudžiama „</w:t>
+      </w:r>
+      <w:proofErr w:type="spellStart"/>
+      <w:r>
+        <w:rPr>
+          <w:lang w:val="lt-LT"/>
+        </w:rPr>
+        <w:t>Add</w:t>
+      </w:r>
+      <w:proofErr w:type="spellEnd"/>
+      <w:r>
+        <w:rPr>
+          <w:lang w:val="lt-LT"/>
+        </w:rPr>
+        <w:t>“, taisyklė tada būna pridėta. Vėliau nurodoma, taisyklės svarba – „</w:t>
+      </w:r>
+      <w:proofErr w:type="spellStart"/>
+      <w:r>
+        <w:rPr>
+          <w:lang w:val="lt-LT"/>
+        </w:rPr>
+        <w:t>Suggestion</w:t>
+      </w:r>
+      <w:proofErr w:type="spellEnd"/>
+      <w:r>
+        <w:rPr>
+          <w:lang w:val="lt-LT"/>
+        </w:rPr>
+        <w:t>“.</w:t>
+      </w:r>
+    </w:p>
+    <w:p>
+      <w:pPr>
+        <w:rPr>
+          <w:lang w:val="lt-LT"/>
+        </w:rPr>
+      </w:pPr>
+      <w:r>
+        <w:rPr>
+          <w:lang w:val="lt-LT"/>
+        </w:rPr>
+        <w:t>Sukurta taisyklė sutrumpina kodą, kai yra sukuriamas lokalus kintamasis vardu $</w:t>
+      </w:r>
+      <w:proofErr w:type="spellStart"/>
+      <w:r>
+        <w:rPr>
+          <w:lang w:val="lt-LT"/>
+        </w:rPr>
+        <w:t>variableName</w:t>
+      </w:r>
+      <w:proofErr w:type="spellEnd"/>
+      <w:r>
+        <w:rPr>
+          <w:lang w:val="lt-LT"/>
+        </w:rPr>
+        <w:t>$, kuris yra grąžinamas kaip funkcijos argumentas. Taisyklės veikimas pavaizduotas žemiau esančiuose paveikslėliuose: 6 paveiksliuke pavaizduota, kaip paryškinamas rastas kodas, kuriam gali būti pritaikyta taisyklė, 7 paveiksliuke matomas įvykdytas pakeitimas.</w:t>
+      </w:r>
+    </w:p>
+    <w:p>
+      <w:pPr>
+        <w:keepNext/>
+      </w:pPr>
+      <w:r>
+        <w:rPr>
+          <w:noProof/>
+        </w:rPr>
+        <w:drawing>
+          <wp:inline distT="0" distB="0" distL="0" distR="0" wp14:anchorId="2FF2BC21" wp14:editId="0E280459">
+            <wp:extent cx="5248275" cy="1162050"/>
+            <wp:effectExtent l="0" t="0" r="9525" b="0"/>
+            <wp:docPr id="5" name="Picture 5"/>
+            <wp:cNvGraphicFramePr>
+              <a:graphicFrameLocks xmlns:a="http://schemas.openxmlformats.org/drawingml/2006/main" noChangeAspect="1"/>
+            </wp:cNvGraphicFramePr>
+            <a:graphic xmlns:a="http://schemas.openxmlformats.org/drawingml/2006/main">
+              <a:graphicData uri="http://schemas.openxmlformats.org/drawingml/2006/picture">
+                <pic:pic xmlns:pic="http://schemas.openxmlformats.org/drawingml/2006/picture">
+                  <pic:nvPicPr>
+                    <pic:cNvPr id="1" name=""/>
+                    <pic:cNvPicPr/>
+                  </pic:nvPicPr>
+                  <pic:blipFill>
+                    <a:blip r:embed="rId11"/>
+                    <a:stretch>
+                      <a:fillRect/>
+                    </a:stretch>
+                  </pic:blipFill>
+                  <pic:spPr>
+                    <a:xfrm>
+                      <a:off x="0" y="0"/>
+                      <a:ext cx="5248275" cy="1162050"/>
+                    </a:xfrm>
+                    <a:prstGeom prst="rect">
+                      <a:avLst/>
+                    </a:prstGeom>
+                  </pic:spPr>
+                </pic:pic>
+              </a:graphicData>
+            </a:graphic>
+          </wp:inline>
+        </w:drawing>
+      </w:r>
+    </w:p>
+    <w:p>
+      <w:pPr>
+        <w:pStyle w:val="Caption"/>
+        <w:jc w:val="center"/>
+        <w:rPr>
+          <w:lang w:val="lt-LT"/>
+        </w:rPr>
+      </w:pPr>
+      <w:r>
+        <w:rPr>
+          <w:lang w:val="lt-LT"/>
+        </w:rPr>
+        <w:fldChar w:fldCharType="begin"/>
+      </w:r>
+      <w:r>
+        <w:rPr>
+          <w:lang w:val="lt-LT"/>
+        </w:rPr>
+        <w:instrText xml:space="preserve"> SEQ pav. \* ARABIC </w:instrText>
+      </w:r>
+      <w:r>
+        <w:rPr>
+          <w:lang w:val="lt-LT"/>
+        </w:rPr>
+        <w:fldChar w:fldCharType="separate"/>
+      </w:r>
+      <w:r>
+        <w:rPr>
+          <w:noProof/>
+          <w:lang w:val="lt-LT"/>
+        </w:rPr>
+        <w:t>6</w:t>
+      </w:r>
+      <w:r>
+        <w:rPr>
+          <w:lang w:val="lt-LT"/>
+        </w:rPr>
+        <w:fldChar w:fldCharType="end"/>
+      </w:r>
+      <w:r>
+        <w:rPr>
+          <w:lang w:val="lt-LT"/>
+        </w:rPr>
+        <w:t xml:space="preserve"> pav. Rasta kodo vieta, kuriai gali būti pritaikyta sukurta taisyklė</w:t>
+      </w:r>
+    </w:p>
+    <w:p>
+      <w:pPr>
+        <w:keepNext/>
+      </w:pPr>
+      <w:r>
+        <w:rPr>
+          <w:noProof/>
+        </w:rPr>
+        <w:drawing>
+          <wp:inline distT="0" distB="0" distL="0" distR="0" wp14:anchorId="303B9350" wp14:editId="788F3AC0">
+            <wp:extent cx="5267325" cy="561975"/>
+            <wp:effectExtent l="0" t="0" r="9525" b="9525"/>
+            <wp:docPr id="6" name="Picture 6"/>
+            <wp:cNvGraphicFramePr>
+              <a:graphicFrameLocks xmlns:a="http://schemas.openxmlformats.org/drawingml/2006/main" noChangeAspect="1"/>
+            </wp:cNvGraphicFramePr>
+            <a:graphic xmlns:a="http://schemas.openxmlformats.org/drawingml/2006/main">
+              <a:graphicData uri="http://schemas.openxmlformats.org/drawingml/2006/picture">
+                <pic:pic xmlns:pic="http://schemas.openxmlformats.org/drawingml/2006/picture">
+                  <pic:nvPicPr>
+                    <pic:cNvPr id="1" name=""/>
+                    <pic:cNvPicPr/>
+                  </pic:nvPicPr>
+                  <pic:blipFill>
+                    <a:blip r:embed="rId12"/>
+                    <a:stretch>
+                      <a:fillRect/>
+                    </a:stretch>
+                  </pic:blipFill>
+                  <pic:spPr>
+                    <a:xfrm>
+                      <a:off x="0" y="0"/>
+                      <a:ext cx="5267325" cy="561975"/>
+                    </a:xfrm>
+                    <a:prstGeom prst="rect">
+                      <a:avLst/>
+                    </a:prstGeom>
+                  </pic:spPr>
+                </pic:pic>
+              </a:graphicData>
+            </a:graphic>
+          </wp:inline>
+        </w:drawing>
+      </w:r>
+    </w:p>
+    <w:p>
+      <w:pPr>
+        <w:pStyle w:val="Caption"/>
+        <w:jc w:val="center"/>
+        <w:rPr>
+          <w:lang w:val="lt-LT"/>
+        </w:rPr>
+      </w:pPr>
+      <w:r>
+        <w:rPr>
+          <w:lang w:val="lt-LT"/>
+        </w:rPr>
+        <w:fldChar w:fldCharType="begin"/>
+      </w:r>
+      <w:r>
+        <w:rPr>
+          <w:lang w:val="lt-LT"/>
+        </w:rPr>
+        <w:instrText xml:space="preserve"> SEQ pav. \* ARABIC </w:instrText>
+      </w:r>
+      <w:r>
+        <w:rPr>
+          <w:lang w:val="lt-LT"/>
+        </w:rPr>
+        <w:fldChar w:fldCharType="separate"/>
+      </w:r>
+      <w:r>
+        <w:rPr>
+          <w:noProof/>
+          <w:lang w:val="lt-LT"/>
+        </w:rPr>
+        <w:t>7</w:t>
+      </w:r>
+      <w:r>
+        <w:rPr>
+          <w:lang w:val="lt-LT"/>
+        </w:rPr>
+        <w:fldChar w:fldCharType="end"/>
+      </w:r>
+      <w:r>
+        <w:rPr>
+          <w:lang w:val="lt-LT"/>
+        </w:rPr>
+        <w:t xml:space="preserve"> pav. Įvykdytas pakeitimas</w:t>
+      </w:r>
+    </w:p>
+    <w:p>
+      <w:pPr>
+        <w:rPr>
+          <w:lang w:val="lt-LT"/>
+        </w:rPr>
+      </w:pPr>
+      <w:r>
+        <w:rPr>
+          <w:lang w:val="lt-LT"/>
+        </w:rPr>
+        <w:lastRenderedPageBreak/>
+        <w:t xml:space="preserve">Atlikus statinę kodo analizę su nauja sukurta taisykle, buvo aptikta 21 atvejai, kuriems būtų galima pritaikyti šią taisyklę. </w:t>
+      </w:r>
+    </w:p>
+    <w:p>
+      <w:pPr>
+        <w:keepNext/>
+      </w:pPr>
+      <w:r>
+        <w:rPr>
+          <w:noProof/>
+        </w:rPr>
+        <w:drawing>
+          <wp:inline distT="0" distB="0" distL="0" distR="0" wp14:anchorId="230EF3D2" wp14:editId="130BEF5E">
+            <wp:extent cx="6120130" cy="3896995"/>
+            <wp:effectExtent l="0" t="0" r="0" b="8255"/>
+            <wp:docPr id="8" name="Picture 8"/>
+            <wp:cNvGraphicFramePr>
+              <a:graphicFrameLocks xmlns:a="http://schemas.openxmlformats.org/drawingml/2006/main" noChangeAspect="1"/>
+            </wp:cNvGraphicFramePr>
+            <a:graphic xmlns:a="http://schemas.openxmlformats.org/drawingml/2006/main">
+              <a:graphicData uri="http://schemas.openxmlformats.org/drawingml/2006/picture">
+                <pic:pic xmlns:pic="http://schemas.openxmlformats.org/drawingml/2006/picture">
+                  <pic:nvPicPr>
+                    <pic:cNvPr id="1" name=""/>
+                    <pic:cNvPicPr/>
+                  </pic:nvPicPr>
+                  <pic:blipFill>
+                    <a:blip r:embed="rId13"/>
+                    <a:stretch>
+                      <a:fillRect/>
+                    </a:stretch>
+                  </pic:blipFill>
+                  <pic:spPr>
+                    <a:xfrm>
+                      <a:off x="0" y="0"/>
+                      <a:ext cx="6120130" cy="3896995"/>
+                    </a:xfrm>
+                    <a:prstGeom prst="rect">
+                      <a:avLst/>
+                    </a:prstGeom>
+                  </pic:spPr>
+                </pic:pic>
+              </a:graphicData>
+            </a:graphic>
+          </wp:inline>
+        </w:drawing>
+      </w:r>
+    </w:p>
+    <w:p>
+      <w:pPr>
+        <w:pStyle w:val="Caption"/>
+        <w:jc w:val="center"/>
+        <w:rPr>
+          <w:lang w:val="lt-LT"/>
+        </w:rPr>
+      </w:pPr>
+      <w:r>
+        <w:rPr>
+          <w:lang w:val="lt-LT"/>
+        </w:rPr>
+        <w:fldChar w:fldCharType="begin"/>
+      </w:r>
+      <w:r>
+        <w:rPr>
+          <w:lang w:val="lt-LT"/>
+        </w:rPr>
+        <w:instrText xml:space="preserve"> SEQ pav. \* ARABIC </w:instrText>
+      </w:r>
+      <w:r>
+        <w:rPr>
+          <w:lang w:val="lt-LT"/>
+        </w:rPr>
+        <w:fldChar w:fldCharType="separate"/>
+      </w:r>
+      <w:r>
+        <w:rPr>
+          <w:noProof/>
+          <w:lang w:val="lt-LT"/>
+        </w:rPr>
+        <w:t>8</w:t>
+      </w:r>
+      <w:r>
+        <w:rPr>
+          <w:lang w:val="lt-LT"/>
+        </w:rPr>
+        <w:fldChar w:fldCharType="end"/>
+      </w:r>
+      <w:r>
+        <w:rPr>
+          <w:lang w:val="lt-LT"/>
+        </w:rPr>
+        <w:t xml:space="preserve"> pav. Sukurtos taisyklės statinės kodo analizės rezultatai</w:t>
+      </w:r>
+    </w:p>
+    <w:p>
+      <w:pPr>
+        <w:rPr>
+          <w:lang w:val="lt-LT"/>
+        </w:rPr>
+      </w:pPr>
+    </w:p>
+    <w:p>
+      <w:pPr>
+        <w:pStyle w:val="Heading2"/>
+        <w:numPr>
+          <w:ilvl w:val="2"/>
+          <w:numId w:val="2"/>
+        </w:numPr>
+      </w:pPr>
+      <w:r>
+        <w:t xml:space="preserve">Antros </w:t>
+      </w:r>
+      <w:r>
+        <w:t>taisyklės kūrimas</w:t>
+      </w:r>
+    </w:p>
+    <w:p>
+      <w:pPr>
+        <w:rPr>
+          <w:lang w:val="lt-LT"/>
+        </w:rPr>
+      </w:pPr>
+    </w:p>
+    <w:p>
+      <w:pPr>
+        <w:rPr>
+          <w:lang w:val="lt-LT"/>
+        </w:rPr>
+      </w:pPr>
+      <w:r>
+        <w:rPr>
+          <w:lang w:val="lt-LT"/>
+        </w:rPr>
+        <w:t>Antros taisyklės kūrimas dar neįgyvendintas.</w:t>
+      </w:r>
+      <w:bookmarkStart w:id="5" w:name="_GoBack"/>
+      <w:bookmarkEnd w:id="5"/>
     </w:p>
     <w:p>
       <w:pPr>
@@ -1908,11 +2757,10 @@
           <w:numId w:val="2"/>
         </w:numPr>
       </w:pPr>
-      <w:bookmarkStart w:id="5" w:name="_Toc499997294"/>
       <w:r>
         <w:t>Išvados</w:t>
       </w:r>
-      <w:bookmarkEnd w:id="5"/>
+      <w:bookmarkEnd w:id="4"/>
     </w:p>
     <w:p>
       <w:pPr>
@@ -1938,6 +2786,32 @@
           <w:lang w:val="lt-LT"/>
         </w:rPr>
         <w:t>, tarp kurių trys potencialiai pavojingos.</w:t>
+      </w:r>
+      <w:r>
+        <w:rPr>
+          <w:lang w:val="lt-LT"/>
+        </w:rPr>
+        <w:t xml:space="preserve"> Buvo sukurtos kelios kodo analizės taisyklės </w:t>
+      </w:r>
+      <w:proofErr w:type="spellStart"/>
+      <w:r>
+        <w:rPr>
+          <w:lang w:val="lt-LT"/>
+        </w:rPr>
+        <w:t>Resharper</w:t>
+      </w:r>
+      <w:proofErr w:type="spellEnd"/>
+      <w:r>
+        <w:rPr>
+          <w:lang w:val="lt-LT"/>
+        </w:rPr>
+        <w:t xml:space="preserve"> statinio testavimo įrankiu</w:t>
+      </w:r>
+      <w:r>
+        <w:rPr>
+          <w:lang w:val="lt-LT"/>
+        </w:rPr>
+        <w:t>. Jas išbandžius pastebėta, kad sėkmingai veikia.</w:t>
       </w:r>
     </w:p>
     <w:sectPr>
@@ -2152,6 +3026,119 @@
     </w:lvl>
   </w:abstractNum>
   <w:abstractNum w:abstractNumId="2" w15:restartNumberingAfterBreak="0">
+    <w:nsid w:val="20121C33"/>
+    <w:multiLevelType w:val="hybridMultilevel"/>
+    <w:tmpl w:val="04A22B8A"/>
+    <w:lvl w:ilvl="0" w:tplc="04270001">
+      <w:start w:val="1"/>
+      <w:numFmt w:val="bullet"/>
+      <w:lvlText w:val=""/>
+      <w:lvlJc w:val="left"/>
+      <w:pPr>
+        <w:ind w:left="720" w:hanging="360"/>
+      </w:pPr>
+      <w:rPr>
+        <w:rFonts w:ascii="Symbol" w:hAnsi="Symbol" w:hint="default"/>
+      </w:rPr>
+    </w:lvl>
+    <w:lvl w:ilvl="1" w:tplc="04270003" w:tentative="1">
+      <w:start w:val="1"/>
+      <w:numFmt w:val="bullet"/>
+      <w:lvlText w:val="o"/>
+      <w:lvlJc w:val="left"/>
+      <w:pPr>
+        <w:ind w:left="1440" w:hanging="360"/>
+      </w:pPr>
+      <w:rPr>
+        <w:rFonts w:ascii="Courier New" w:hAnsi="Courier New" w:cs="Courier New" w:hint="default"/>
+      </w:rPr>
+    </w:lvl>
+    <w:lvl w:ilvl="2" w:tplc="04270005" w:tentative="1">
+      <w:start w:val="1"/>
+      <w:numFmt w:val="bullet"/>
+      <w:lvlText w:val=""/>
+      <w:lvlJc w:val="left"/>
+      <w:pPr>
+        <w:ind w:left="2160" w:hanging="360"/>
+      </w:pPr>
+      <w:rPr>
+        <w:rFonts w:ascii="Wingdings" w:hAnsi="Wingdings" w:hint="default"/>
+      </w:rPr>
+    </w:lvl>
+    <w:lvl w:ilvl="3" w:tplc="04270001" w:tentative="1">
+      <w:start w:val="1"/>
+      <w:numFmt w:val="bullet"/>
+      <w:lvlText w:val=""/>
+      <w:lvlJc w:val="left"/>
+      <w:pPr>
+        <w:ind w:left="2880" w:hanging="360"/>
+      </w:pPr>
+      <w:rPr>
+        <w:rFonts w:ascii="Symbol" w:hAnsi="Symbol" w:hint="default"/>
+      </w:rPr>
+    </w:lvl>
+    <w:lvl w:ilvl="4" w:tplc="04270003" w:tentative="1">
+      <w:start w:val="1"/>
+      <w:numFmt w:val="bullet"/>
+      <w:lvlText w:val="o"/>
+      <w:lvlJc w:val="left"/>
+      <w:pPr>
+        <w:ind w:left="3600" w:hanging="360"/>
+      </w:pPr>
+      <w:rPr>
+        <w:rFonts w:ascii="Courier New" w:hAnsi="Courier New" w:cs="Courier New" w:hint="default"/>
+      </w:rPr>
+    </w:lvl>
+    <w:lvl w:ilvl="5" w:tplc="04270005" w:tentative="1">
+      <w:start w:val="1"/>
+      <w:numFmt w:val="bullet"/>
+      <w:lvlText w:val=""/>
+      <w:lvlJc w:val="left"/>
+      <w:pPr>
+        <w:ind w:left="4320" w:hanging="360"/>
+      </w:pPr>
+      <w:rPr>
+        <w:rFonts w:ascii="Wingdings" w:hAnsi="Wingdings" w:hint="default"/>
+      </w:rPr>
+    </w:lvl>
+    <w:lvl w:ilvl="6" w:tplc="04270001" w:tentative="1">
+      <w:start w:val="1"/>
+      <w:numFmt w:val="bullet"/>
+      <w:lvlText w:val=""/>
+      <w:lvlJc w:val="left"/>
+      <w:pPr>
+        <w:ind w:left="5040" w:hanging="360"/>
+      </w:pPr>
+      <w:rPr>
+        <w:rFonts w:ascii="Symbol" w:hAnsi="Symbol" w:hint="default"/>
+      </w:rPr>
+    </w:lvl>
+    <w:lvl w:ilvl="7" w:tplc="04270003" w:tentative="1">
+      <w:start w:val="1"/>
+      <w:numFmt w:val="bullet"/>
+      <w:lvlText w:val="o"/>
+      <w:lvlJc w:val="left"/>
+      <w:pPr>
+        <w:ind w:left="5760" w:hanging="360"/>
+      </w:pPr>
+      <w:rPr>
+        <w:rFonts w:ascii="Courier New" w:hAnsi="Courier New" w:cs="Courier New" w:hint="default"/>
+      </w:rPr>
+    </w:lvl>
+    <w:lvl w:ilvl="8" w:tplc="04270005" w:tentative="1">
+      <w:start w:val="1"/>
+      <w:numFmt w:val="bullet"/>
+      <w:lvlText w:val=""/>
+      <w:lvlJc w:val="left"/>
+      <w:pPr>
+        <w:ind w:left="6480" w:hanging="360"/>
+      </w:pPr>
+      <w:rPr>
+        <w:rFonts w:ascii="Wingdings" w:hAnsi="Wingdings" w:hint="default"/>
+      </w:rPr>
+    </w:lvl>
+  </w:abstractNum>
+  <w:abstractNum w:abstractNumId="3" w15:restartNumberingAfterBreak="0">
     <w:nsid w:val="338F3FE2"/>
     <w:multiLevelType w:val="hybridMultilevel"/>
     <w:tmpl w:val="0780FF60"/>
@@ -2264,7 +3251,7 @@
       </w:rPr>
     </w:lvl>
   </w:abstractNum>
-  <w:abstractNum w:abstractNumId="3" w15:restartNumberingAfterBreak="0">
+  <w:abstractNum w:abstractNumId="4" w15:restartNumberingAfterBreak="0">
     <w:nsid w:val="377A11EE"/>
     <w:multiLevelType w:val="multilevel"/>
     <w:tmpl w:val="BE5423CE"/>
@@ -2354,7 +3341,7 @@
       </w:pPr>
     </w:lvl>
   </w:abstractNum>
-  <w:abstractNum w:abstractNumId="4" w15:restartNumberingAfterBreak="0">
+  <w:abstractNum w:abstractNumId="5" w15:restartNumberingAfterBreak="0">
     <w:nsid w:val="381B25E1"/>
     <w:multiLevelType w:val="hybridMultilevel"/>
     <w:tmpl w:val="5C406DE8"/>
@@ -2443,7 +3430,7 @@
       </w:pPr>
     </w:lvl>
   </w:abstractNum>
-  <w:abstractNum w:abstractNumId="5" w15:restartNumberingAfterBreak="0">
+  <w:abstractNum w:abstractNumId="6" w15:restartNumberingAfterBreak="0">
     <w:nsid w:val="3C181835"/>
     <w:multiLevelType w:val="hybridMultilevel"/>
     <w:tmpl w:val="B04834D0"/>
@@ -2556,7 +3543,7 @@
       </w:rPr>
     </w:lvl>
   </w:abstractNum>
-  <w:abstractNum w:abstractNumId="6" w15:restartNumberingAfterBreak="0">
+  <w:abstractNum w:abstractNumId="7" w15:restartNumberingAfterBreak="0">
     <w:nsid w:val="63E64B77"/>
     <w:multiLevelType w:val="hybridMultilevel"/>
     <w:tmpl w:val="D9341B1C"/>
@@ -2646,25 +3633,58 @@
     </w:lvl>
   </w:abstractNum>
   <w:num w:numId="1">
-    <w:abstractNumId w:val="6"/>
+    <w:abstractNumId w:val="7"/>
   </w:num>
   <w:num w:numId="2">
-    <w:abstractNumId w:val="3"/>
+    <w:abstractNumId w:val="4"/>
   </w:num>
   <w:num w:numId="3">
     <w:abstractNumId w:val="0"/>
   </w:num>
   <w:num w:numId="4">
-    <w:abstractNumId w:val="4"/>
+    <w:abstractNumId w:val="5"/>
   </w:num>
   <w:num w:numId="5">
-    <w:abstractNumId w:val="2"/>
+    <w:abstractNumId w:val="3"/>
   </w:num>
   <w:num w:numId="6">
     <w:abstractNumId w:val="1"/>
   </w:num>
   <w:num w:numId="7">
-    <w:abstractNumId w:val="5"/>
+    <w:abstractNumId w:val="6"/>
+  </w:num>
+  <w:num w:numId="8">
+    <w:abstractNumId w:val="2"/>
+  </w:num>
+  <w:num w:numId="9">
+    <w:abstractNumId w:val="4"/>
+    <w:lvlOverride w:ilvl="0">
+      <w:startOverride w:val="1"/>
+    </w:lvlOverride>
+    <w:lvlOverride w:ilvl="1">
+      <w:startOverride w:val="1"/>
+    </w:lvlOverride>
+    <w:lvlOverride w:ilvl="2">
+      <w:startOverride w:val="1"/>
+    </w:lvlOverride>
+    <w:lvlOverride w:ilvl="3">
+      <w:startOverride w:val="1"/>
+    </w:lvlOverride>
+    <w:lvlOverride w:ilvl="4">
+      <w:startOverride w:val="1"/>
+    </w:lvlOverride>
+    <w:lvlOverride w:ilvl="5">
+      <w:startOverride w:val="1"/>
+    </w:lvlOverride>
+    <w:lvlOverride w:ilvl="6">
+      <w:startOverride w:val="1"/>
+    </w:lvlOverride>
+    <w:lvlOverride w:ilvl="7">
+      <w:startOverride w:val="1"/>
+    </w:lvlOverride>
+    <w:lvlOverride w:ilvl="8">
+      <w:startOverride w:val="1"/>
+    </w:lvlOverride>
   </w:num>
 </w:numbering>
 </file>

</xml_diff>